<commit_message>
slides, final report and project
</commit_message>
<xml_diff>
--- a/Final_Report/Final Report.docx
+++ b/Final_Report/Final Report.docx
@@ -3830,8 +3830,6 @@
         </w:rPr>
         <w:t>After completing the requirements analysis, I</w:t>
       </w:r>
-      <w:bookmarkStart w:id="2" w:name="_GoBack"/>
-      <w:bookmarkEnd w:id="2"/>
       <w:r>
         <w:rPr>
           <w:rFonts w:ascii="Arial" w:hAnsi="Arial" w:cs="Arial"/>
@@ -4019,7 +4017,32 @@
           <w:rFonts w:ascii="Arial" w:hAnsi="Arial" w:cs="Arial"/>
           <w:sz w:val="24"/>
         </w:rPr>
-        <w:t xml:space="preserve">In the implementation phase, I have started the code using PHP language on </w:t>
+        <w:t xml:space="preserve">In the </w:t>
+      </w:r>
+      <w:r>
+        <w:rPr>
+          <w:rFonts w:ascii="Arial" w:hAnsi="Arial" w:cs="Arial"/>
+          <w:b/>
+          <w:i/>
+          <w:sz w:val="24"/>
+        </w:rPr>
+        <w:t>I</w:t>
+      </w:r>
+      <w:r>
+        <w:rPr>
+          <w:rFonts w:ascii="Arial" w:hAnsi="Arial" w:cs="Arial"/>
+          <w:b/>
+          <w:i/>
+          <w:sz w:val="24"/>
+        </w:rPr>
+        <w:t>mplementation</w:t>
+      </w:r>
+      <w:r>
+        <w:rPr>
+          <w:rFonts w:ascii="Arial" w:hAnsi="Arial" w:cs="Arial"/>
+          <w:sz w:val="24"/>
+        </w:rPr>
+        <w:t xml:space="preserve"> phase, I have started the code using PHP language on </w:t>
       </w:r>
       <w:proofErr w:type="spellStart"/>
       <w:r>
@@ -4113,13 +4136,13 @@
       <w:pPr>
         <w:pStyle w:val="Heading1"/>
       </w:pPr>
-      <w:bookmarkStart w:id="3" w:name="_Toc536316055"/>
-      <w:bookmarkStart w:id="4" w:name="_Toc2981868"/>
+      <w:bookmarkStart w:id="2" w:name="_Toc536316055"/>
+      <w:bookmarkStart w:id="3" w:name="_Toc2981868"/>
       <w:r>
         <w:t>Functional and Non-Functional:</w:t>
       </w:r>
+      <w:bookmarkEnd w:id="2"/>
       <w:bookmarkEnd w:id="3"/>
-      <w:bookmarkEnd w:id="4"/>
     </w:p>
     <w:p>
       <w:pPr>
@@ -4279,7 +4302,21 @@
           <w:sz w:val="24"/>
         </w:rPr>
         <w:tab/>
-        <w:t xml:space="preserve">In the below table, the functional and non-functional requirements are identified and then they are prioritized with </w:t>
+        <w:t>In the below table, the functional and non-functional requirements are identified and</w:t>
+      </w:r>
+      <w:r>
+        <w:rPr>
+          <w:rFonts w:ascii="Arial" w:hAnsi="Arial" w:cs="Arial"/>
+          <w:sz w:val="24"/>
+        </w:rPr>
+        <w:t xml:space="preserve"> also</w:t>
+      </w:r>
+      <w:r>
+        <w:rPr>
+          <w:rFonts w:ascii="Arial" w:hAnsi="Arial" w:cs="Arial"/>
+          <w:sz w:val="24"/>
+        </w:rPr>
+        <w:t xml:space="preserve"> they are prioritized with </w:t>
       </w:r>
       <w:proofErr w:type="spellStart"/>
       <w:r>
@@ -4316,7 +4353,21 @@
           <w:sz w:val="24"/>
         </w:rPr>
         <w:tab/>
-        <w:t>Index used in the table below are:</w:t>
+        <w:t>Index</w:t>
+      </w:r>
+      <w:r>
+        <w:rPr>
+          <w:rFonts w:ascii="Arial" w:hAnsi="Arial" w:cs="Arial"/>
+          <w:sz w:val="24"/>
+        </w:rPr>
+        <w:t>es</w:t>
+      </w:r>
+      <w:r>
+        <w:rPr>
+          <w:rFonts w:ascii="Arial" w:hAnsi="Arial" w:cs="Arial"/>
+          <w:sz w:val="24"/>
+        </w:rPr>
+        <w:t xml:space="preserve"> used in the table below are:</w:t>
       </w:r>
     </w:p>
     <w:p>
@@ -4344,7 +4395,16 @@
           <w:rFonts w:ascii="Arial" w:hAnsi="Arial" w:cs="Arial"/>
           <w:sz w:val="24"/>
         </w:rPr>
-        <w:t>=Functional requirements</w:t>
+        <w:t xml:space="preserve">=Functional </w:t>
+      </w:r>
+      <w:bookmarkStart w:id="4" w:name="_GoBack"/>
+      <w:bookmarkEnd w:id="4"/>
+      <w:r>
+        <w:rPr>
+          <w:rFonts w:ascii="Arial" w:hAnsi="Arial" w:cs="Arial"/>
+          <w:sz w:val="24"/>
+        </w:rPr>
+        <w:t>requirements</w:t>
       </w:r>
     </w:p>
     <w:p>
@@ -4774,7 +4834,19 @@
               <w:rPr>
                 <w:rFonts w:ascii="Arial" w:hAnsi="Arial" w:cs="Arial"/>
               </w:rPr>
-              <w:t xml:space="preserve">User (Not admin) should be registered in order to get access. </w:t>
+              <w:t xml:space="preserve">User (Not </w:t>
+            </w:r>
+            <w:r>
+              <w:rPr>
+                <w:rFonts w:ascii="Arial" w:hAnsi="Arial" w:cs="Arial"/>
+              </w:rPr>
+              <w:t xml:space="preserve">for </w:t>
+            </w:r>
+            <w:r>
+              <w:rPr>
+                <w:rFonts w:ascii="Arial" w:hAnsi="Arial" w:cs="Arial"/>
+              </w:rPr>
+              <w:t xml:space="preserve">admin) should be registered in order to get access. </w:t>
             </w:r>
           </w:p>
         </w:tc>
@@ -5220,7 +5292,19 @@
               <w:rPr>
                 <w:rFonts w:ascii="Arial" w:hAnsi="Arial" w:cs="Arial"/>
               </w:rPr>
-              <w:t>Users (Not admin) should be able to book items they want.</w:t>
+              <w:t xml:space="preserve">Users (Not </w:t>
+            </w:r>
+            <w:r>
+              <w:rPr>
+                <w:rFonts w:ascii="Arial" w:hAnsi="Arial" w:cs="Arial"/>
+              </w:rPr>
+              <w:t xml:space="preserve">for </w:t>
+            </w:r>
+            <w:r>
+              <w:rPr>
+                <w:rFonts w:ascii="Arial" w:hAnsi="Arial" w:cs="Arial"/>
+              </w:rPr>
+              <w:t>admin) should be able to book items they want.</w:t>
             </w:r>
           </w:p>
         </w:tc>
@@ -6245,6 +6329,7 @@
           <w:b/>
           <w:color w:val="auto"/>
           <w:sz w:val="28"/>
+          <w:u w:val="single"/>
         </w:rPr>
       </w:pPr>
       <w:r>
@@ -6253,9 +6338,9 @@
           <w:b/>
           <w:color w:val="auto"/>
           <w:sz w:val="28"/>
-        </w:rPr>
-        <w:lastRenderedPageBreak/>
-        <w:t>Non-</w:t>
+          <w:u w:val="single"/>
+        </w:rPr>
+        <w:t>Non-Functional Requirements Table</w:t>
       </w:r>
       <w:r>
         <w:rPr>
@@ -6263,24 +6348,39 @@
           <w:b/>
           <w:color w:val="auto"/>
           <w:sz w:val="28"/>
-        </w:rPr>
-        <w:t>Functional Requirements</w:t>
-      </w:r>
+          <w:u w:val="single"/>
+        </w:rPr>
+        <w:t xml:space="preserve"> with </w:t>
+      </w:r>
+      <w:proofErr w:type="spellStart"/>
       <w:r>
         <w:rPr>
           <w:rFonts w:ascii="Arial" w:hAnsi="Arial" w:cs="Arial"/>
           <w:b/>
           <w:color w:val="auto"/>
           <w:sz w:val="28"/>
-        </w:rPr>
-        <w:t xml:space="preserve"> Table</w:t>
-      </w:r>
+          <w:u w:val="single"/>
+        </w:rPr>
+        <w:t>MoSCoW</w:t>
+      </w:r>
+      <w:proofErr w:type="spellEnd"/>
       <w:r>
         <w:rPr>
           <w:rFonts w:ascii="Arial" w:hAnsi="Arial" w:cs="Arial"/>
           <w:b/>
           <w:color w:val="auto"/>
           <w:sz w:val="28"/>
+          <w:u w:val="single"/>
+        </w:rPr>
+        <w:t xml:space="preserve"> prioritization</w:t>
+      </w:r>
+      <w:r>
+        <w:rPr>
+          <w:rFonts w:ascii="Arial" w:hAnsi="Arial" w:cs="Arial"/>
+          <w:b/>
+          <w:color w:val="auto"/>
+          <w:sz w:val="28"/>
+          <w:u w:val="single"/>
         </w:rPr>
         <w:t>:</w:t>
       </w:r>
@@ -6482,9 +6582,26 @@
               <w:jc w:val="center"/>
               <w:rPr>
                 <w:rFonts w:ascii="Arial" w:hAnsi="Arial" w:cs="Arial"/>
-                <w:b/>
               </w:rPr>
             </w:pPr>
+            <w:r>
+              <w:rPr>
+                <w:rFonts w:ascii="Arial" w:hAnsi="Arial" w:cs="Arial"/>
+              </w:rPr>
+              <w:t xml:space="preserve">Users should be provided security for their accounts, </w:t>
+            </w:r>
+            <w:r>
+              <w:rPr>
+                <w:rFonts w:ascii="Arial" w:hAnsi="Arial" w:cs="Arial"/>
+              </w:rPr>
+              <w:t>activities they</w:t>
+            </w:r>
+            <w:r>
+              <w:rPr>
+                <w:rFonts w:ascii="Arial" w:hAnsi="Arial" w:cs="Arial"/>
+              </w:rPr>
+              <w:t xml:space="preserve"> perform, and also the data in the system.</w:t>
+            </w:r>
           </w:p>
         </w:tc>
       </w:tr>
@@ -6563,7 +6680,282 @@
               <w:jc w:val="center"/>
               <w:rPr>
                 <w:rFonts w:ascii="Arial" w:hAnsi="Arial" w:cs="Arial"/>
+              </w:rPr>
+            </w:pPr>
+            <w:r>
+              <w:rPr>
+                <w:rFonts w:ascii="Arial" w:hAnsi="Arial" w:cs="Arial"/>
+              </w:rPr>
+              <w:t>User should not feel that the system (server) is slow. There are many options to increase</w:t>
+            </w:r>
+            <w:r>
+              <w:rPr>
+                <w:rFonts w:ascii="Arial" w:hAnsi="Arial" w:cs="Arial"/>
+              </w:rPr>
+              <w:t xml:space="preserve"> the</w:t>
+            </w:r>
+            <w:r>
+              <w:rPr>
+                <w:rFonts w:ascii="Arial" w:hAnsi="Arial" w:cs="Arial"/>
+              </w:rPr>
+              <w:t xml:space="preserve"> performance.</w:t>
+            </w:r>
+          </w:p>
+        </w:tc>
+      </w:tr>
+      <w:tr>
+        <w:trPr>
+          <w:trHeight w:val="328"/>
+        </w:trPr>
+        <w:tc>
+          <w:tcPr>
+            <w:tcW w:w="1435" w:type="dxa"/>
+          </w:tcPr>
+          <w:p>
+            <w:pPr>
+              <w:pStyle w:val="ListParagraph"/>
+              <w:numPr>
+                <w:ilvl w:val="0"/>
+                <w:numId w:val="18"/>
+              </w:numPr>
+              <w:jc w:val="center"/>
+              <w:rPr>
+                <w:rFonts w:ascii="Arial" w:hAnsi="Arial" w:cs="Arial"/>
+              </w:rPr>
+            </w:pPr>
+          </w:p>
+        </w:tc>
+        <w:tc>
+          <w:tcPr>
+            <w:tcW w:w="2084" w:type="dxa"/>
+          </w:tcPr>
+          <w:p>
+            <w:pPr>
+              <w:jc w:val="center"/>
+              <w:rPr>
+                <w:rFonts w:ascii="Arial" w:hAnsi="Arial" w:cs="Arial"/>
+                <w:sz w:val="24"/>
+                <w:szCs w:val="24"/>
+              </w:rPr>
+            </w:pPr>
+            <w:r>
+              <w:rPr>
+                <w:rFonts w:ascii="Arial" w:hAnsi="Arial" w:cs="Arial"/>
+                <w:sz w:val="24"/>
+                <w:szCs w:val="24"/>
+              </w:rPr>
+              <w:t>Availability</w:t>
+            </w:r>
+          </w:p>
+        </w:tc>
+        <w:tc>
+          <w:tcPr>
+            <w:tcW w:w="1696" w:type="dxa"/>
+          </w:tcPr>
+          <w:p>
+            <w:pPr>
+              <w:jc w:val="center"/>
+              <w:rPr>
+                <w:rFonts w:ascii="Arial" w:hAnsi="Arial" w:cs="Arial"/>
                 <w:b/>
+              </w:rPr>
+            </w:pPr>
+            <w:r>
+              <w:rPr>
+                <w:rFonts w:ascii="Arial" w:hAnsi="Arial" w:cs="Arial"/>
+                <w:b/>
+              </w:rPr>
+              <w:t>S</w:t>
+            </w:r>
+          </w:p>
+        </w:tc>
+        <w:tc>
+          <w:tcPr>
+            <w:tcW w:w="4224" w:type="dxa"/>
+          </w:tcPr>
+          <w:p>
+            <w:pPr>
+              <w:jc w:val="center"/>
+              <w:rPr>
+                <w:rFonts w:ascii="Arial" w:hAnsi="Arial" w:cs="Arial"/>
+              </w:rPr>
+            </w:pPr>
+            <w:r>
+              <w:rPr>
+                <w:rFonts w:ascii="Arial" w:hAnsi="Arial" w:cs="Arial"/>
+              </w:rPr>
+              <w:t>The system should be available to the users whenever they want.</w:t>
+            </w:r>
+          </w:p>
+        </w:tc>
+      </w:tr>
+      <w:tr>
+        <w:trPr>
+          <w:trHeight w:val="328"/>
+        </w:trPr>
+        <w:tc>
+          <w:tcPr>
+            <w:tcW w:w="1435" w:type="dxa"/>
+          </w:tcPr>
+          <w:p>
+            <w:pPr>
+              <w:pStyle w:val="ListParagraph"/>
+              <w:numPr>
+                <w:ilvl w:val="0"/>
+                <w:numId w:val="18"/>
+              </w:numPr>
+              <w:jc w:val="center"/>
+              <w:rPr>
+                <w:rFonts w:ascii="Arial" w:hAnsi="Arial" w:cs="Arial"/>
+              </w:rPr>
+            </w:pPr>
+          </w:p>
+        </w:tc>
+        <w:tc>
+          <w:tcPr>
+            <w:tcW w:w="2084" w:type="dxa"/>
+          </w:tcPr>
+          <w:p>
+            <w:pPr>
+              <w:jc w:val="center"/>
+              <w:rPr>
+                <w:rFonts w:ascii="Arial" w:hAnsi="Arial" w:cs="Arial"/>
+                <w:sz w:val="24"/>
+                <w:szCs w:val="24"/>
+              </w:rPr>
+            </w:pPr>
+            <w:r>
+              <w:rPr>
+                <w:rFonts w:ascii="Arial" w:hAnsi="Arial" w:cs="Arial"/>
+                <w:sz w:val="24"/>
+                <w:szCs w:val="24"/>
+              </w:rPr>
+              <w:t>Reliability</w:t>
+            </w:r>
+          </w:p>
+        </w:tc>
+        <w:tc>
+          <w:tcPr>
+            <w:tcW w:w="1696" w:type="dxa"/>
+          </w:tcPr>
+          <w:p>
+            <w:pPr>
+              <w:jc w:val="center"/>
+              <w:rPr>
+                <w:rFonts w:ascii="Arial" w:hAnsi="Arial" w:cs="Arial"/>
+                <w:b/>
+              </w:rPr>
+            </w:pPr>
+            <w:r>
+              <w:rPr>
+                <w:rFonts w:ascii="Arial" w:hAnsi="Arial" w:cs="Arial"/>
+                <w:b/>
+              </w:rPr>
+              <w:t>S</w:t>
+            </w:r>
+          </w:p>
+        </w:tc>
+        <w:tc>
+          <w:tcPr>
+            <w:tcW w:w="4224" w:type="dxa"/>
+          </w:tcPr>
+          <w:p>
+            <w:pPr>
+              <w:jc w:val="center"/>
+              <w:rPr>
+                <w:rFonts w:ascii="Arial" w:hAnsi="Arial" w:cs="Arial"/>
+              </w:rPr>
+            </w:pPr>
+            <w:r>
+              <w:rPr>
+                <w:rFonts w:ascii="Arial" w:hAnsi="Arial" w:cs="Arial"/>
+              </w:rPr>
+              <w:t xml:space="preserve">The system should be reliable to the users </w:t>
+            </w:r>
+            <w:r>
+              <w:rPr>
+                <w:rFonts w:ascii="Arial" w:hAnsi="Arial" w:cs="Arial"/>
+              </w:rPr>
+              <w:t>no matters what or how many time they performs any activities.</w:t>
+            </w:r>
+          </w:p>
+        </w:tc>
+      </w:tr>
+      <w:tr>
+        <w:trPr>
+          <w:trHeight w:val="328"/>
+        </w:trPr>
+        <w:tc>
+          <w:tcPr>
+            <w:tcW w:w="1435" w:type="dxa"/>
+          </w:tcPr>
+          <w:p>
+            <w:pPr>
+              <w:pStyle w:val="ListParagraph"/>
+              <w:numPr>
+                <w:ilvl w:val="0"/>
+                <w:numId w:val="18"/>
+              </w:numPr>
+              <w:jc w:val="center"/>
+              <w:rPr>
+                <w:rFonts w:ascii="Arial" w:hAnsi="Arial" w:cs="Arial"/>
+              </w:rPr>
+            </w:pPr>
+          </w:p>
+        </w:tc>
+        <w:tc>
+          <w:tcPr>
+            <w:tcW w:w="2084" w:type="dxa"/>
+          </w:tcPr>
+          <w:p>
+            <w:pPr>
+              <w:jc w:val="center"/>
+              <w:rPr>
+                <w:rFonts w:ascii="Arial" w:hAnsi="Arial" w:cs="Arial"/>
+                <w:sz w:val="24"/>
+                <w:szCs w:val="24"/>
+              </w:rPr>
+            </w:pPr>
+            <w:r>
+              <w:rPr>
+                <w:rFonts w:ascii="Arial" w:hAnsi="Arial" w:cs="Arial"/>
+                <w:sz w:val="24"/>
+                <w:szCs w:val="24"/>
+              </w:rPr>
+              <w:t>Maintainability</w:t>
+            </w:r>
+          </w:p>
+        </w:tc>
+        <w:tc>
+          <w:tcPr>
+            <w:tcW w:w="1696" w:type="dxa"/>
+          </w:tcPr>
+          <w:p>
+            <w:pPr>
+              <w:jc w:val="center"/>
+              <w:rPr>
+                <w:rFonts w:ascii="Arial" w:hAnsi="Arial" w:cs="Arial"/>
+                <w:b/>
+              </w:rPr>
+            </w:pPr>
+            <w:r>
+              <w:rPr>
+                <w:rFonts w:ascii="Arial" w:hAnsi="Arial" w:cs="Arial"/>
+                <w:b/>
+              </w:rPr>
+              <w:t>S</w:t>
+            </w:r>
+          </w:p>
+        </w:tc>
+        <w:tc>
+          <w:tcPr>
+            <w:tcW w:w="4224" w:type="dxa"/>
+          </w:tcPr>
+          <w:p>
+            <w:pPr>
+              <w:jc w:val="center"/>
+              <w:rPr>
+                <w:rFonts w:ascii="Arial" w:hAnsi="Arial" w:cs="Arial"/>
               </w:rPr>
             </w:pPr>
           </w:p>
@@ -6610,7 +7002,7 @@
                 <w:sz w:val="24"/>
                 <w:szCs w:val="24"/>
               </w:rPr>
-              <w:t>Availability</w:t>
+              <w:t>Usability</w:t>
             </w:r>
           </w:p>
         </w:tc>
@@ -6644,7 +7036,6 @@
               <w:jc w:val="center"/>
               <w:rPr>
                 <w:rFonts w:ascii="Arial" w:hAnsi="Arial" w:cs="Arial"/>
-                <w:b/>
               </w:rPr>
             </w:pPr>
           </w:p>
@@ -6691,7 +7082,7 @@
                 <w:sz w:val="24"/>
                 <w:szCs w:val="24"/>
               </w:rPr>
-              <w:t>Reliability</w:t>
+              <w:t>Data Integrity</w:t>
             </w:r>
           </w:p>
         </w:tc>
@@ -6725,7 +7116,6 @@
               <w:jc w:val="center"/>
               <w:rPr>
                 <w:rFonts w:ascii="Arial" w:hAnsi="Arial" w:cs="Arial"/>
-                <w:b/>
               </w:rPr>
             </w:pPr>
           </w:p>
@@ -6772,7 +7162,7 @@
                 <w:sz w:val="24"/>
                 <w:szCs w:val="24"/>
               </w:rPr>
-              <w:t>Maintainability</w:t>
+              <w:t>Supportability</w:t>
             </w:r>
           </w:p>
         </w:tc>
@@ -6806,250 +7196,6 @@
               <w:jc w:val="center"/>
               <w:rPr>
                 <w:rFonts w:ascii="Arial" w:hAnsi="Arial" w:cs="Arial"/>
-                <w:b/>
-              </w:rPr>
-            </w:pPr>
-          </w:p>
-        </w:tc>
-      </w:tr>
-      <w:tr>
-        <w:trPr>
-          <w:trHeight w:val="328"/>
-        </w:trPr>
-        <w:tc>
-          <w:tcPr>
-            <w:tcW w:w="1435" w:type="dxa"/>
-          </w:tcPr>
-          <w:p>
-            <w:pPr>
-              <w:pStyle w:val="ListParagraph"/>
-              <w:numPr>
-                <w:ilvl w:val="0"/>
-                <w:numId w:val="18"/>
-              </w:numPr>
-              <w:jc w:val="center"/>
-              <w:rPr>
-                <w:rFonts w:ascii="Arial" w:hAnsi="Arial" w:cs="Arial"/>
-              </w:rPr>
-            </w:pPr>
-          </w:p>
-        </w:tc>
-        <w:tc>
-          <w:tcPr>
-            <w:tcW w:w="2084" w:type="dxa"/>
-          </w:tcPr>
-          <w:p>
-            <w:pPr>
-              <w:jc w:val="center"/>
-              <w:rPr>
-                <w:rFonts w:ascii="Arial" w:hAnsi="Arial" w:cs="Arial"/>
-                <w:sz w:val="24"/>
-                <w:szCs w:val="24"/>
-              </w:rPr>
-            </w:pPr>
-            <w:r>
-              <w:rPr>
-                <w:rFonts w:ascii="Arial" w:hAnsi="Arial" w:cs="Arial"/>
-                <w:sz w:val="24"/>
-                <w:szCs w:val="24"/>
-              </w:rPr>
-              <w:t>Usability</w:t>
-            </w:r>
-          </w:p>
-        </w:tc>
-        <w:tc>
-          <w:tcPr>
-            <w:tcW w:w="1696" w:type="dxa"/>
-          </w:tcPr>
-          <w:p>
-            <w:pPr>
-              <w:jc w:val="center"/>
-              <w:rPr>
-                <w:rFonts w:ascii="Arial" w:hAnsi="Arial" w:cs="Arial"/>
-                <w:b/>
-              </w:rPr>
-            </w:pPr>
-            <w:r>
-              <w:rPr>
-                <w:rFonts w:ascii="Arial" w:hAnsi="Arial" w:cs="Arial"/>
-                <w:b/>
-              </w:rPr>
-              <w:t>S</w:t>
-            </w:r>
-          </w:p>
-        </w:tc>
-        <w:tc>
-          <w:tcPr>
-            <w:tcW w:w="4224" w:type="dxa"/>
-          </w:tcPr>
-          <w:p>
-            <w:pPr>
-              <w:jc w:val="center"/>
-              <w:rPr>
-                <w:rFonts w:ascii="Arial" w:hAnsi="Arial" w:cs="Arial"/>
-                <w:b/>
-              </w:rPr>
-            </w:pPr>
-          </w:p>
-        </w:tc>
-      </w:tr>
-      <w:tr>
-        <w:trPr>
-          <w:trHeight w:val="328"/>
-        </w:trPr>
-        <w:tc>
-          <w:tcPr>
-            <w:tcW w:w="1435" w:type="dxa"/>
-          </w:tcPr>
-          <w:p>
-            <w:pPr>
-              <w:pStyle w:val="ListParagraph"/>
-              <w:numPr>
-                <w:ilvl w:val="0"/>
-                <w:numId w:val="18"/>
-              </w:numPr>
-              <w:jc w:val="center"/>
-              <w:rPr>
-                <w:rFonts w:ascii="Arial" w:hAnsi="Arial" w:cs="Arial"/>
-              </w:rPr>
-            </w:pPr>
-          </w:p>
-        </w:tc>
-        <w:tc>
-          <w:tcPr>
-            <w:tcW w:w="2084" w:type="dxa"/>
-          </w:tcPr>
-          <w:p>
-            <w:pPr>
-              <w:jc w:val="center"/>
-              <w:rPr>
-                <w:rFonts w:ascii="Arial" w:hAnsi="Arial" w:cs="Arial"/>
-                <w:sz w:val="24"/>
-                <w:szCs w:val="24"/>
-              </w:rPr>
-            </w:pPr>
-            <w:r>
-              <w:rPr>
-                <w:rFonts w:ascii="Arial" w:hAnsi="Arial" w:cs="Arial"/>
-                <w:sz w:val="24"/>
-                <w:szCs w:val="24"/>
-              </w:rPr>
-              <w:t>Data Integrity</w:t>
-            </w:r>
-          </w:p>
-        </w:tc>
-        <w:tc>
-          <w:tcPr>
-            <w:tcW w:w="1696" w:type="dxa"/>
-          </w:tcPr>
-          <w:p>
-            <w:pPr>
-              <w:jc w:val="center"/>
-              <w:rPr>
-                <w:rFonts w:ascii="Arial" w:hAnsi="Arial" w:cs="Arial"/>
-                <w:b/>
-              </w:rPr>
-            </w:pPr>
-            <w:r>
-              <w:rPr>
-                <w:rFonts w:ascii="Arial" w:hAnsi="Arial" w:cs="Arial"/>
-                <w:b/>
-              </w:rPr>
-              <w:t>S</w:t>
-            </w:r>
-          </w:p>
-        </w:tc>
-        <w:tc>
-          <w:tcPr>
-            <w:tcW w:w="4224" w:type="dxa"/>
-          </w:tcPr>
-          <w:p>
-            <w:pPr>
-              <w:jc w:val="center"/>
-              <w:rPr>
-                <w:rFonts w:ascii="Arial" w:hAnsi="Arial" w:cs="Arial"/>
-                <w:b/>
-              </w:rPr>
-            </w:pPr>
-          </w:p>
-        </w:tc>
-      </w:tr>
-      <w:tr>
-        <w:trPr>
-          <w:trHeight w:val="328"/>
-        </w:trPr>
-        <w:tc>
-          <w:tcPr>
-            <w:tcW w:w="1435" w:type="dxa"/>
-          </w:tcPr>
-          <w:p>
-            <w:pPr>
-              <w:pStyle w:val="ListParagraph"/>
-              <w:numPr>
-                <w:ilvl w:val="0"/>
-                <w:numId w:val="18"/>
-              </w:numPr>
-              <w:jc w:val="center"/>
-              <w:rPr>
-                <w:rFonts w:ascii="Arial" w:hAnsi="Arial" w:cs="Arial"/>
-              </w:rPr>
-            </w:pPr>
-          </w:p>
-        </w:tc>
-        <w:tc>
-          <w:tcPr>
-            <w:tcW w:w="2084" w:type="dxa"/>
-          </w:tcPr>
-          <w:p>
-            <w:pPr>
-              <w:jc w:val="center"/>
-              <w:rPr>
-                <w:rFonts w:ascii="Arial" w:hAnsi="Arial" w:cs="Arial"/>
-                <w:sz w:val="24"/>
-                <w:szCs w:val="24"/>
-              </w:rPr>
-            </w:pPr>
-            <w:r>
-              <w:rPr>
-                <w:rFonts w:ascii="Arial" w:hAnsi="Arial" w:cs="Arial"/>
-                <w:sz w:val="24"/>
-                <w:szCs w:val="24"/>
-              </w:rPr>
-              <w:t>Supportability</w:t>
-            </w:r>
-          </w:p>
-        </w:tc>
-        <w:tc>
-          <w:tcPr>
-            <w:tcW w:w="1696" w:type="dxa"/>
-          </w:tcPr>
-          <w:p>
-            <w:pPr>
-              <w:jc w:val="center"/>
-              <w:rPr>
-                <w:rFonts w:ascii="Arial" w:hAnsi="Arial" w:cs="Arial"/>
-                <w:b/>
-              </w:rPr>
-            </w:pPr>
-            <w:r>
-              <w:rPr>
-                <w:rFonts w:ascii="Arial" w:hAnsi="Arial" w:cs="Arial"/>
-                <w:b/>
-              </w:rPr>
-              <w:t>S</w:t>
-            </w:r>
-          </w:p>
-        </w:tc>
-        <w:tc>
-          <w:tcPr>
-            <w:tcW w:w="4224" w:type="dxa"/>
-          </w:tcPr>
-          <w:p>
-            <w:pPr>
-              <w:jc w:val="center"/>
-              <w:rPr>
-                <w:rFonts w:ascii="Arial" w:hAnsi="Arial" w:cs="Arial"/>
-                <w:b/>
               </w:rPr>
             </w:pPr>
           </w:p>
@@ -7060,6 +7206,9 @@
       <w:pPr>
         <w:pStyle w:val="Caption"/>
         <w:keepNext/>
+        <w:rPr>
+          <w:color w:val="auto"/>
+        </w:rPr>
       </w:pPr>
     </w:p>
     <w:p>
@@ -9196,24 +9345,14 @@
                             <w:r>
                               <w:t xml:space="preserve">Figure </w:t>
                             </w:r>
-                            <w:r>
-                              <w:fldChar w:fldCharType="begin"/>
-                            </w:r>
-                            <w:r>
-                              <w:instrText xml:space="preserve"> SEQ Figure \* ARABIC </w:instrText>
-                            </w:r>
-                            <w:r>
-                              <w:fldChar w:fldCharType="separate"/>
-                            </w:r>
-                            <w:r>
-                              <w:rPr>
-                                <w:noProof/>
-                              </w:rPr>
-                              <w:t>4</w:t>
-                            </w:r>
-                            <w:r>
-                              <w:fldChar w:fldCharType="end"/>
-                            </w:r>
+                            <w:fldSimple w:instr=" SEQ Figure \* ARABIC ">
+                              <w:r>
+                                <w:rPr>
+                                  <w:noProof/>
+                                </w:rPr>
+                                <w:t>4</w:t>
+                              </w:r>
+                            </w:fldSimple>
                             <w:r>
                               <w:t>: ER Diagram</w:t>
                             </w:r>
@@ -9255,24 +9394,14 @@
                       <w:r>
                         <w:t xml:space="preserve">Figure </w:t>
                       </w:r>
-                      <w:r>
-                        <w:fldChar w:fldCharType="begin"/>
-                      </w:r>
-                      <w:r>
-                        <w:instrText xml:space="preserve"> SEQ Figure \* ARABIC </w:instrText>
-                      </w:r>
-                      <w:r>
-                        <w:fldChar w:fldCharType="separate"/>
-                      </w:r>
-                      <w:r>
-                        <w:rPr>
-                          <w:noProof/>
-                        </w:rPr>
-                        <w:t>4</w:t>
-                      </w:r>
-                      <w:r>
-                        <w:fldChar w:fldCharType="end"/>
-                      </w:r>
+                      <w:fldSimple w:instr=" SEQ Figure \* ARABIC ">
+                        <w:r>
+                          <w:rPr>
+                            <w:noProof/>
+                          </w:rPr>
+                          <w:t>4</w:t>
+                        </w:r>
+                      </w:fldSimple>
                       <w:r>
                         <w:t>: ER Diagram</w:t>
                       </w:r>
@@ -11668,24 +11797,14 @@
       <w:r>
         <w:t xml:space="preserve">Figure </w:t>
       </w:r>
-      <w:r>
-        <w:fldChar w:fldCharType="begin"/>
-      </w:r>
-      <w:r>
-        <w:instrText xml:space="preserve"> SEQ Figure \* ARABIC </w:instrText>
-      </w:r>
-      <w:r>
-        <w:fldChar w:fldCharType="separate"/>
-      </w:r>
-      <w:r>
-        <w:rPr>
-          <w:noProof/>
-        </w:rPr>
-        <w:t>11</w:t>
-      </w:r>
-      <w:r>
-        <w:fldChar w:fldCharType="end"/>
-      </w:r>
+      <w:fldSimple w:instr=" SEQ Figure \* ARABIC ">
+        <w:r>
+          <w:rPr>
+            <w:noProof/>
+          </w:rPr>
+          <w:t>11</w:t>
+        </w:r>
+      </w:fldSimple>
       <w:r>
         <w:t>: Login Page Prototype</w:t>
       </w:r>
@@ -11794,24 +11913,14 @@
       <w:r>
         <w:t xml:space="preserve">Figure </w:t>
       </w:r>
-      <w:r>
-        <w:fldChar w:fldCharType="begin"/>
-      </w:r>
-      <w:r>
-        <w:instrText xml:space="preserve"> SEQ Figure \* ARABIC </w:instrText>
-      </w:r>
-      <w:r>
-        <w:fldChar w:fldCharType="separate"/>
-      </w:r>
-      <w:r>
-        <w:rPr>
-          <w:noProof/>
-        </w:rPr>
-        <w:t>12</w:t>
-      </w:r>
-      <w:r>
-        <w:fldChar w:fldCharType="end"/>
-      </w:r>
+      <w:fldSimple w:instr=" SEQ Figure \* ARABIC ">
+        <w:r>
+          <w:rPr>
+            <w:noProof/>
+          </w:rPr>
+          <w:t>12</w:t>
+        </w:r>
+      </w:fldSimple>
       <w:r>
         <w:t>: Sign Up Page Prototype</w:t>
       </w:r>
@@ -11940,24 +12049,14 @@
       <w:r>
         <w:t xml:space="preserve">Figure </w:t>
       </w:r>
-      <w:r>
-        <w:fldChar w:fldCharType="begin"/>
-      </w:r>
-      <w:r>
-        <w:instrText xml:space="preserve"> SEQ Figure \* ARABIC </w:instrText>
-      </w:r>
-      <w:r>
-        <w:fldChar w:fldCharType="separate"/>
-      </w:r>
-      <w:r>
-        <w:rPr>
-          <w:noProof/>
-        </w:rPr>
-        <w:t>13</w:t>
-      </w:r>
-      <w:r>
-        <w:fldChar w:fldCharType="end"/>
-      </w:r>
+      <w:fldSimple w:instr=" SEQ Figure \* ARABIC ">
+        <w:r>
+          <w:rPr>
+            <w:noProof/>
+          </w:rPr>
+          <w:t>13</w:t>
+        </w:r>
+      </w:fldSimple>
       <w:r>
         <w:t>: Home Page Prototype</w:t>
       </w:r>
@@ -12069,24 +12168,14 @@
       <w:r>
         <w:t xml:space="preserve">Figure </w:t>
       </w:r>
-      <w:r>
-        <w:fldChar w:fldCharType="begin"/>
-      </w:r>
-      <w:r>
-        <w:instrText xml:space="preserve"> SEQ Figure \* ARABIC </w:instrText>
-      </w:r>
-      <w:r>
-        <w:fldChar w:fldCharType="separate"/>
-      </w:r>
-      <w:r>
-        <w:rPr>
-          <w:noProof/>
-        </w:rPr>
-        <w:t>14</w:t>
-      </w:r>
-      <w:r>
-        <w:fldChar w:fldCharType="end"/>
-      </w:r>
+      <w:fldSimple w:instr=" SEQ Figure \* ARABIC ">
+        <w:r>
+          <w:rPr>
+            <w:noProof/>
+          </w:rPr>
+          <w:t>14</w:t>
+        </w:r>
+      </w:fldSimple>
       <w:r>
         <w:t>: Gallery Page Prototype</w:t>
       </w:r>
@@ -12199,24 +12288,14 @@
       <w:r>
         <w:t xml:space="preserve">Figure </w:t>
       </w:r>
-      <w:r>
-        <w:fldChar w:fldCharType="begin"/>
-      </w:r>
-      <w:r>
-        <w:instrText xml:space="preserve"> SEQ Figure \* ARABIC </w:instrText>
-      </w:r>
-      <w:r>
-        <w:fldChar w:fldCharType="separate"/>
-      </w:r>
-      <w:r>
-        <w:rPr>
-          <w:noProof/>
-        </w:rPr>
-        <w:t>15</w:t>
-      </w:r>
-      <w:r>
-        <w:fldChar w:fldCharType="end"/>
-      </w:r>
+      <w:fldSimple w:instr=" SEQ Figure \* ARABIC ">
+        <w:r>
+          <w:rPr>
+            <w:noProof/>
+          </w:rPr>
+          <w:t>15</w:t>
+        </w:r>
+      </w:fldSimple>
       <w:r>
         <w:t>: Bookings Page Prototype</w:t>
       </w:r>
@@ -12319,24 +12398,14 @@
       <w:r>
         <w:t xml:space="preserve">Figure </w:t>
       </w:r>
-      <w:r>
-        <w:fldChar w:fldCharType="begin"/>
-      </w:r>
-      <w:r>
-        <w:instrText xml:space="preserve"> SEQ Figure \* ARABIC </w:instrText>
-      </w:r>
-      <w:r>
-        <w:fldChar w:fldCharType="separate"/>
-      </w:r>
-      <w:r>
-        <w:rPr>
-          <w:noProof/>
-        </w:rPr>
-        <w:t>16</w:t>
-      </w:r>
-      <w:r>
-        <w:fldChar w:fldCharType="end"/>
-      </w:r>
+      <w:fldSimple w:instr=" SEQ Figure \* ARABIC ">
+        <w:r>
+          <w:rPr>
+            <w:noProof/>
+          </w:rPr>
+          <w:t>16</w:t>
+        </w:r>
+      </w:fldSimple>
       <w:r>
         <w:t>: Categories Page Prototype</w:t>
       </w:r>
@@ -12440,24 +12509,14 @@
       <w:r>
         <w:t xml:space="preserve">Figure </w:t>
       </w:r>
-      <w:r>
-        <w:fldChar w:fldCharType="begin"/>
-      </w:r>
-      <w:r>
-        <w:instrText xml:space="preserve"> SEQ Figure \* ARABIC </w:instrText>
-      </w:r>
-      <w:r>
-        <w:fldChar w:fldCharType="separate"/>
-      </w:r>
-      <w:r>
-        <w:rPr>
-          <w:noProof/>
-        </w:rPr>
-        <w:t>17</w:t>
-      </w:r>
-      <w:r>
-        <w:fldChar w:fldCharType="end"/>
-      </w:r>
+      <w:fldSimple w:instr=" SEQ Figure \* ARABIC ">
+        <w:r>
+          <w:rPr>
+            <w:noProof/>
+          </w:rPr>
+          <w:t>17</w:t>
+        </w:r>
+      </w:fldSimple>
       <w:r>
         <w:t>: About Us Page Prototype</w:t>
       </w:r>
@@ -12560,24 +12619,14 @@
       <w:r>
         <w:t xml:space="preserve">Figure </w:t>
       </w:r>
-      <w:r>
-        <w:fldChar w:fldCharType="begin"/>
-      </w:r>
-      <w:r>
-        <w:instrText xml:space="preserve"> SEQ Figure \* ARABIC </w:instrText>
-      </w:r>
-      <w:r>
-        <w:fldChar w:fldCharType="separate"/>
-      </w:r>
-      <w:r>
-        <w:rPr>
-          <w:noProof/>
-        </w:rPr>
-        <w:t>18</w:t>
-      </w:r>
-      <w:r>
-        <w:fldChar w:fldCharType="end"/>
-      </w:r>
+      <w:fldSimple w:instr=" SEQ Figure \* ARABIC ">
+        <w:r>
+          <w:rPr>
+            <w:noProof/>
+          </w:rPr>
+          <w:t>18</w:t>
+        </w:r>
+      </w:fldSimple>
       <w:r>
         <w:t>: Admin Page Prototype</w:t>
       </w:r>
@@ -12696,24 +12745,14 @@
       <w:r>
         <w:t xml:space="preserve">Figure </w:t>
       </w:r>
-      <w:r>
-        <w:fldChar w:fldCharType="begin"/>
-      </w:r>
-      <w:r>
-        <w:instrText xml:space="preserve"> SEQ Figure \* ARABIC </w:instrText>
-      </w:r>
-      <w:r>
-        <w:fldChar w:fldCharType="separate"/>
-      </w:r>
-      <w:r>
-        <w:rPr>
-          <w:noProof/>
-        </w:rPr>
-        <w:t>19</w:t>
-      </w:r>
-      <w:r>
-        <w:fldChar w:fldCharType="end"/>
-      </w:r>
+      <w:fldSimple w:instr=" SEQ Figure \* ARABIC ">
+        <w:r>
+          <w:rPr>
+            <w:noProof/>
+          </w:rPr>
+          <w:t>19</w:t>
+        </w:r>
+      </w:fldSimple>
       <w:r>
         <w:t>: Home Page User Interface</w:t>
       </w:r>
@@ -12827,24 +12866,14 @@
       <w:r>
         <w:t xml:space="preserve">Figure </w:t>
       </w:r>
-      <w:r>
-        <w:fldChar w:fldCharType="begin"/>
-      </w:r>
-      <w:r>
-        <w:instrText xml:space="preserve"> SEQ Figure \* ARABIC </w:instrText>
-      </w:r>
-      <w:r>
-        <w:fldChar w:fldCharType="separate"/>
-      </w:r>
-      <w:r>
-        <w:rPr>
-          <w:noProof/>
-        </w:rPr>
-        <w:t>20</w:t>
-      </w:r>
-      <w:r>
-        <w:fldChar w:fldCharType="end"/>
-      </w:r>
+      <w:fldSimple w:instr=" SEQ Figure \* ARABIC ">
+        <w:r>
+          <w:rPr>
+            <w:noProof/>
+          </w:rPr>
+          <w:t>20</w:t>
+        </w:r>
+      </w:fldSimple>
       <w:r>
         <w:t>: Gallery Page User Interface</w:t>
       </w:r>
@@ -12948,24 +12977,14 @@
       <w:r>
         <w:t xml:space="preserve">Figure </w:t>
       </w:r>
-      <w:r>
-        <w:fldChar w:fldCharType="begin"/>
-      </w:r>
-      <w:r>
-        <w:instrText xml:space="preserve"> SEQ Figure \* ARABIC </w:instrText>
-      </w:r>
-      <w:r>
-        <w:fldChar w:fldCharType="separate"/>
-      </w:r>
-      <w:r>
-        <w:rPr>
-          <w:noProof/>
-        </w:rPr>
-        <w:t>21</w:t>
-      </w:r>
-      <w:r>
-        <w:fldChar w:fldCharType="end"/>
-      </w:r>
+      <w:fldSimple w:instr=" SEQ Figure \* ARABIC ">
+        <w:r>
+          <w:rPr>
+            <w:noProof/>
+          </w:rPr>
+          <w:t>21</w:t>
+        </w:r>
+      </w:fldSimple>
       <w:r>
         <w:t>: Bookings Page</w:t>
       </w:r>
@@ -13085,24 +13104,14 @@
       <w:r>
         <w:t xml:space="preserve">Figure </w:t>
       </w:r>
-      <w:r>
-        <w:fldChar w:fldCharType="begin"/>
-      </w:r>
-      <w:r>
-        <w:instrText xml:space="preserve"> SEQ Figure \* ARABIC </w:instrText>
-      </w:r>
-      <w:r>
-        <w:fldChar w:fldCharType="separate"/>
-      </w:r>
-      <w:r>
-        <w:rPr>
-          <w:noProof/>
-        </w:rPr>
-        <w:t>22</w:t>
-      </w:r>
-      <w:r>
-        <w:fldChar w:fldCharType="end"/>
-      </w:r>
+      <w:fldSimple w:instr=" SEQ Figure \* ARABIC ">
+        <w:r>
+          <w:rPr>
+            <w:noProof/>
+          </w:rPr>
+          <w:t>22</w:t>
+        </w:r>
+      </w:fldSimple>
       <w:r>
         <w:t>: Categories Page User Interface</w:t>
       </w:r>
@@ -13216,24 +13225,14 @@
       <w:r>
         <w:t xml:space="preserve">Figure </w:t>
       </w:r>
-      <w:r>
-        <w:fldChar w:fldCharType="begin"/>
-      </w:r>
-      <w:r>
-        <w:instrText xml:space="preserve"> SEQ Figure \* ARABIC </w:instrText>
-      </w:r>
-      <w:r>
-        <w:fldChar w:fldCharType="separate"/>
-      </w:r>
-      <w:r>
-        <w:rPr>
-          <w:noProof/>
-        </w:rPr>
-        <w:t>23</w:t>
-      </w:r>
-      <w:r>
-        <w:fldChar w:fldCharType="end"/>
-      </w:r>
+      <w:fldSimple w:instr=" SEQ Figure \* ARABIC ">
+        <w:r>
+          <w:rPr>
+            <w:noProof/>
+          </w:rPr>
+          <w:t>23</w:t>
+        </w:r>
+      </w:fldSimple>
       <w:r>
         <w:t>: Sign Up Page</w:t>
       </w:r>
@@ -13345,24 +13344,14 @@
       <w:r>
         <w:t xml:space="preserve">Figure </w:t>
       </w:r>
-      <w:r>
-        <w:fldChar w:fldCharType="begin"/>
-      </w:r>
-      <w:r>
-        <w:instrText xml:space="preserve"> SEQ Figure \* ARABIC </w:instrText>
-      </w:r>
-      <w:r>
-        <w:fldChar w:fldCharType="separate"/>
-      </w:r>
-      <w:r>
-        <w:rPr>
-          <w:noProof/>
-        </w:rPr>
-        <w:t>24</w:t>
-      </w:r>
-      <w:r>
-        <w:fldChar w:fldCharType="end"/>
-      </w:r>
+      <w:fldSimple w:instr=" SEQ Figure \* ARABIC ">
+        <w:r>
+          <w:rPr>
+            <w:noProof/>
+          </w:rPr>
+          <w:t>24</w:t>
+        </w:r>
+      </w:fldSimple>
       <w:r>
         <w:t>: Billing page</w:t>
       </w:r>
@@ -13465,24 +13454,14 @@
       <w:r>
         <w:t xml:space="preserve">Figure </w:t>
       </w:r>
-      <w:r>
-        <w:fldChar w:fldCharType="begin"/>
-      </w:r>
-      <w:r>
-        <w:instrText xml:space="preserve"> SEQ Figure \* ARABIC </w:instrText>
-      </w:r>
-      <w:r>
-        <w:fldChar w:fldCharType="separate"/>
-      </w:r>
-      <w:r>
-        <w:rPr>
-          <w:noProof/>
-        </w:rPr>
-        <w:t>25</w:t>
-      </w:r>
-      <w:r>
-        <w:fldChar w:fldCharType="end"/>
-      </w:r>
+      <w:fldSimple w:instr=" SEQ Figure \* ARABIC ">
+        <w:r>
+          <w:rPr>
+            <w:noProof/>
+          </w:rPr>
+          <w:t>25</w:t>
+        </w:r>
+      </w:fldSimple>
       <w:r>
         <w:t>: About Us Page User Interface</w:t>
       </w:r>
@@ -13595,24 +13574,14 @@
       <w:r>
         <w:t xml:space="preserve">Figure </w:t>
       </w:r>
-      <w:r>
-        <w:fldChar w:fldCharType="begin"/>
-      </w:r>
-      <w:r>
-        <w:instrText xml:space="preserve"> SEQ Figure \* ARABIC </w:instrText>
-      </w:r>
-      <w:r>
-        <w:fldChar w:fldCharType="separate"/>
-      </w:r>
-      <w:r>
-        <w:rPr>
-          <w:noProof/>
-        </w:rPr>
-        <w:t>26</w:t>
-      </w:r>
-      <w:r>
-        <w:fldChar w:fldCharType="end"/>
-      </w:r>
+      <w:fldSimple w:instr=" SEQ Figure \* ARABIC ">
+        <w:r>
+          <w:rPr>
+            <w:noProof/>
+          </w:rPr>
+          <w:t>26</w:t>
+        </w:r>
+      </w:fldSimple>
       <w:r>
         <w:t>: Login User Interface</w:t>
       </w:r>
@@ -13716,24 +13685,14 @@
       <w:r>
         <w:t xml:space="preserve">Figure </w:t>
       </w:r>
-      <w:r>
-        <w:fldChar w:fldCharType="begin"/>
-      </w:r>
-      <w:r>
-        <w:instrText xml:space="preserve"> SEQ Figure \* ARABIC </w:instrText>
-      </w:r>
-      <w:r>
-        <w:fldChar w:fldCharType="separate"/>
-      </w:r>
-      <w:r>
-        <w:rPr>
-          <w:noProof/>
-        </w:rPr>
-        <w:t>27</w:t>
-      </w:r>
-      <w:r>
-        <w:fldChar w:fldCharType="end"/>
-      </w:r>
+      <w:fldSimple w:instr=" SEQ Figure \* ARABIC ">
+        <w:r>
+          <w:rPr>
+            <w:noProof/>
+          </w:rPr>
+          <w:t>27</w:t>
+        </w:r>
+      </w:fldSimple>
       <w:r>
         <w:t>: Sign Up User Interface</w:t>
       </w:r>
@@ -13863,8 +13822,8 @@
         </w:rPr>
       </w:pPr>
     </w:p>
-    <w:bookmarkStart w:id="81" w:name="_Toc2981881" w:displacedByCustomXml="next"/>
-    <w:bookmarkStart w:id="82" w:name="_Toc536316063" w:displacedByCustomXml="next"/>
+    <w:bookmarkStart w:id="81" w:name="_Toc536316063" w:displacedByCustomXml="next"/>
+    <w:bookmarkStart w:id="82" w:name="_Toc2981881" w:displacedByCustomXml="next"/>
     <w:sdt>
       <w:sdtPr>
         <w:rPr>
@@ -17806,7 +17765,7 @@
 </file>
 
 <file path=customXml/itemProps1.xml><?xml version="1.0" encoding="utf-8"?>
-<ds:datastoreItem xmlns:ds="http://schemas.openxmlformats.org/officeDocument/2006/customXml" ds:itemID="{69317595-026D-4B5A-ABC2-538EBB51A597}">
+<ds:datastoreItem xmlns:ds="http://schemas.openxmlformats.org/officeDocument/2006/customXml" ds:itemID="{47B8C10C-3FCA-4D76-B4C2-38ED049B268F}">
   <ds:schemaRefs>
     <ds:schemaRef ds:uri="http://schemas.openxmlformats.org/officeDocument/2006/bibliography"/>
   </ds:schemaRefs>

</xml_diff>